<commit_message>
Updated links. See DOC-78.
Tested: Firefox and Acrobat Reader
Former-commit-id: fbf95b8bebb6631249c9f7228aa501b55b381fee
</commit_message>
<xml_diff>
--- a/html/TechNotes/TechNote-HDF5-ImprovingIOPerformanceCompressedDatasets.docx
+++ b/html/TechNotes/TechNote-HDF5-ImprovingIOPerformanceCompressedDatasets.docx
@@ -410,8 +410,6 @@
         </w:rPr>
         <w:fldChar w:fldCharType="separate"/>
       </w:r>
-      <w:bookmarkStart w:id="1" w:name="_GoBack"/>
-      <w:bookmarkEnd w:id="1"/>
       <w:r>
         <w:t>1. Introduction</w:t>
       </w:r>
@@ -871,12 +869,12 @@
       <w:pPr>
         <w:pStyle w:val="Heading1"/>
       </w:pPr>
-      <w:bookmarkStart w:id="2" w:name="_Toc443307315"/>
+      <w:bookmarkStart w:id="1" w:name="_Toc443307315"/>
       <w:r>
         <w:lastRenderedPageBreak/>
         <w:t>Introduction</w:t>
       </w:r>
-      <w:bookmarkEnd w:id="2"/>
+      <w:bookmarkEnd w:id="1"/>
       <w:r>
         <w:t xml:space="preserve"> </w:t>
       </w:r>
@@ -2265,14 +2263,27 @@
             <w:r>
               <w:t xml:space="preserve">Figure </w:t>
             </w:r>
-            <w:fldSimple w:instr=" SEQ Figure \* ARABIC ">
-              <w:r>
-                <w:rPr>
-                  <w:noProof/>
-                </w:rPr>
-                <w:t>1</w:t>
-              </w:r>
-            </w:fldSimple>
+            <w:r>
+              <w:fldChar w:fldCharType="begin"/>
+            </w:r>
+            <w:r>
+              <w:instrText xml:space="preserve"> SEQ Figure \* ARABIC </w:instrText>
+            </w:r>
+            <w:r>
+              <w:fldChar w:fldCharType="separate"/>
+            </w:r>
+            <w:r>
+              <w:rPr>
+                <w:noProof/>
+              </w:rPr>
+              <w:t>1</w:t>
+            </w:r>
+            <w:r>
+              <w:rPr>
+                <w:noProof/>
+              </w:rPr>
+              <w:fldChar w:fldCharType="end"/>
+            </w:r>
             <w:r>
               <w:t>: Data array is logically split into equally sized chunks each of which is stored separately in the file.</w:t>
             </w:r>
@@ -2388,14 +2399,27 @@
             <w:r>
               <w:t xml:space="preserve">Figure </w:t>
             </w:r>
-            <w:fldSimple w:instr=" SEQ Figure \* ARABIC ">
-              <w:r>
-                <w:rPr>
-                  <w:noProof/>
-                </w:rPr>
-                <w:t>2</w:t>
-              </w:r>
-            </w:fldSimple>
+            <w:r>
+              <w:fldChar w:fldCharType="begin"/>
+            </w:r>
+            <w:r>
+              <w:instrText xml:space="preserve"> SEQ Figure \* ARABIC </w:instrText>
+            </w:r>
+            <w:r>
+              <w:fldChar w:fldCharType="separate"/>
+            </w:r>
+            <w:r>
+              <w:rPr>
+                <w:noProof/>
+              </w:rPr>
+              <w:t>2</w:t>
+            </w:r>
+            <w:r>
+              <w:rPr>
+                <w:noProof/>
+              </w:rPr>
+              <w:fldChar w:fldCharType="end"/>
+            </w:r>
             <w:r>
               <w:t>: Library will only read highlighted chunks when reading selected columns.</w:t>
             </w:r>
@@ -2541,19 +2565,32 @@
             <w:pPr>
               <w:pStyle w:val="Caption"/>
             </w:pPr>
-            <w:bookmarkStart w:id="3" w:name="_Ref309566627"/>
+            <w:bookmarkStart w:id="2" w:name="_Ref309566627"/>
             <w:r>
               <w:t xml:space="preserve">Figure </w:t>
             </w:r>
-            <w:fldSimple w:instr=" SEQ Figure \* ARABIC ">
-              <w:r>
-                <w:rPr>
-                  <w:noProof/>
-                </w:rPr>
-                <w:t>3</w:t>
-              </w:r>
-            </w:fldSimple>
-            <w:bookmarkEnd w:id="3"/>
+            <w:r>
+              <w:fldChar w:fldCharType="begin"/>
+            </w:r>
+            <w:r>
+              <w:instrText xml:space="preserve"> SEQ Figure \* ARABIC </w:instrText>
+            </w:r>
+            <w:r>
+              <w:fldChar w:fldCharType="separate"/>
+            </w:r>
+            <w:r>
+              <w:rPr>
+                <w:noProof/>
+              </w:rPr>
+              <w:t>3</w:t>
+            </w:r>
+            <w:r>
+              <w:rPr>
+                <w:noProof/>
+              </w:rPr>
+              <w:fldChar w:fldCharType="end"/>
+            </w:r>
+            <w:bookmarkEnd w:id="2"/>
             <w:r>
               <w:t>: More rows and columns were added to the dataset.</w:t>
             </w:r>
@@ -2898,17 +2935,17 @@
       <w:pPr>
         <w:pStyle w:val="Heading1"/>
       </w:pPr>
-      <w:bookmarkStart w:id="4" w:name="_Toc443307316"/>
+      <w:bookmarkStart w:id="3" w:name="_Toc443307316"/>
       <w:r>
         <w:lastRenderedPageBreak/>
         <w:t>Case Stu</w:t>
       </w:r>
-      <w:bookmarkStart w:id="5" w:name="CaseStudy"/>
-      <w:bookmarkEnd w:id="5"/>
+      <w:bookmarkStart w:id="4" w:name="CaseStudy"/>
+      <w:bookmarkEnd w:id="4"/>
       <w:r>
         <w:t>dy</w:t>
       </w:r>
-      <w:bookmarkEnd w:id="4"/>
+      <w:bookmarkEnd w:id="3"/>
     </w:p>
     <w:p>
       <w:r>
@@ -3625,19 +3662,32 @@
       <w:pPr>
         <w:pStyle w:val="Caption"/>
       </w:pPr>
-      <w:bookmarkStart w:id="6" w:name="_Ref437343331"/>
+      <w:bookmarkStart w:id="5" w:name="_Ref437343331"/>
       <w:r>
         <w:t xml:space="preserve">Figure </w:t>
       </w:r>
-      <w:fldSimple w:instr=" SEQ Figure \* ARABIC ">
-        <w:r>
-          <w:rPr>
-            <w:noProof/>
-          </w:rPr>
-          <w:t>4</w:t>
-        </w:r>
-      </w:fldSimple>
-      <w:bookmarkEnd w:id="6"/>
+      <w:r>
+        <w:fldChar w:fldCharType="begin"/>
+      </w:r>
+      <w:r>
+        <w:instrText xml:space="preserve"> SEQ Figure \* ARABIC </w:instrText>
+      </w:r>
+      <w:r>
+        <w:fldChar w:fldCharType="separate"/>
+      </w:r>
+      <w:r>
+        <w:rPr>
+          <w:noProof/>
+        </w:rPr>
+        <w:t>4</w:t>
+      </w:r>
+      <w:r>
+        <w:rPr>
+          <w:noProof/>
+        </w:rPr>
+        <w:fldChar w:fldCharType="end"/>
+      </w:r>
+      <w:bookmarkEnd w:id="5"/>
       <w:r>
         <w:t>:</w:t>
       </w:r>
@@ -3878,19 +3928,32 @@
       <w:pPr>
         <w:pStyle w:val="Caption"/>
       </w:pPr>
-      <w:bookmarkStart w:id="7" w:name="_Ref437343423"/>
+      <w:bookmarkStart w:id="6" w:name="_Ref437343423"/>
       <w:r>
         <w:t xml:space="preserve">Figure </w:t>
       </w:r>
-      <w:fldSimple w:instr=" SEQ Figure \* ARABIC ">
-        <w:r>
-          <w:rPr>
-            <w:noProof/>
-          </w:rPr>
-          <w:t>5</w:t>
-        </w:r>
-      </w:fldSimple>
-      <w:bookmarkEnd w:id="7"/>
+      <w:r>
+        <w:fldChar w:fldCharType="begin"/>
+      </w:r>
+      <w:r>
+        <w:instrText xml:space="preserve"> SEQ Figure \* ARABIC </w:instrText>
+      </w:r>
+      <w:r>
+        <w:fldChar w:fldCharType="separate"/>
+      </w:r>
+      <w:r>
+        <w:rPr>
+          <w:noProof/>
+        </w:rPr>
+        <w:t>5</w:t>
+      </w:r>
+      <w:r>
+        <w:rPr>
+          <w:noProof/>
+        </w:rPr>
+        <w:fldChar w:fldCharType="end"/>
+      </w:r>
+      <w:bookmarkEnd w:id="6"/>
       <w:r>
         <w:t>:</w:t>
       </w:r>
@@ -4101,19 +4164,32 @@
             <w:pPr>
               <w:pStyle w:val="Caption"/>
             </w:pPr>
-            <w:bookmarkStart w:id="8" w:name="_Ref309572802"/>
+            <w:bookmarkStart w:id="7" w:name="_Ref309572802"/>
             <w:r>
               <w:t xml:space="preserve">Figure </w:t>
             </w:r>
-            <w:fldSimple w:instr=" SEQ Figure \* ARABIC ">
-              <w:r>
-                <w:rPr>
-                  <w:noProof/>
-                </w:rPr>
-                <w:t>6</w:t>
-              </w:r>
-            </w:fldSimple>
-            <w:bookmarkEnd w:id="8"/>
+            <w:r>
+              <w:fldChar w:fldCharType="begin"/>
+            </w:r>
+            <w:r>
+              <w:instrText xml:space="preserve"> SEQ Figure \* ARABIC </w:instrText>
+            </w:r>
+            <w:r>
+              <w:fldChar w:fldCharType="separate"/>
+            </w:r>
+            <w:r>
+              <w:rPr>
+                <w:noProof/>
+              </w:rPr>
+              <w:t>6</w:t>
+            </w:r>
+            <w:r>
+              <w:rPr>
+                <w:noProof/>
+              </w:rPr>
+              <w:fldChar w:fldCharType="end"/>
+            </w:r>
+            <w:bookmarkEnd w:id="7"/>
             <w:r>
               <w:t>: HDFView window wit</w:t>
             </w:r>
@@ -4350,19 +4426,32 @@
       <w:pPr>
         <w:pStyle w:val="Caption"/>
       </w:pPr>
-      <w:bookmarkStart w:id="9" w:name="_Ref278990279"/>
+      <w:bookmarkStart w:id="8" w:name="_Ref278990279"/>
       <w:r>
         <w:t xml:space="preserve">Table </w:t>
       </w:r>
-      <w:fldSimple w:instr=" SEQ Table \* ARABIC ">
-        <w:r>
-          <w:rPr>
-            <w:noProof/>
-          </w:rPr>
-          <w:t>1</w:t>
-        </w:r>
-      </w:fldSimple>
-      <w:bookmarkEnd w:id="9"/>
+      <w:r>
+        <w:fldChar w:fldCharType="begin"/>
+      </w:r>
+      <w:r>
+        <w:instrText xml:space="preserve"> SEQ Table \* ARABIC </w:instrText>
+      </w:r>
+      <w:r>
+        <w:fldChar w:fldCharType="separate"/>
+      </w:r>
+      <w:r>
+        <w:rPr>
+          <w:noProof/>
+        </w:rPr>
+        <w:t>1</w:t>
+      </w:r>
+      <w:r>
+        <w:rPr>
+          <w:noProof/>
+        </w:rPr>
+        <w:fldChar w:fldCharType="end"/>
+      </w:r>
+      <w:bookmarkEnd w:id="8"/>
       <w:r>
         <w:t>: Reading by 1x1x717 hyperslab (or “</w:t>
       </w:r>
@@ -4645,19 +4734,32 @@
       <w:pPr>
         <w:pStyle w:val="Caption"/>
       </w:pPr>
-      <w:bookmarkStart w:id="10" w:name="_Ref278990306"/>
+      <w:bookmarkStart w:id="9" w:name="_Ref278990306"/>
       <w:r>
         <w:t xml:space="preserve">Table </w:t>
       </w:r>
-      <w:fldSimple w:instr=" SEQ Table \* ARABIC ">
-        <w:r>
-          <w:rPr>
-            <w:noProof/>
-          </w:rPr>
-          <w:t>2</w:t>
-        </w:r>
-      </w:fldSimple>
-      <w:bookmarkEnd w:id="10"/>
+      <w:r>
+        <w:fldChar w:fldCharType="begin"/>
+      </w:r>
+      <w:r>
+        <w:instrText xml:space="preserve"> SEQ Table \* ARABIC </w:instrText>
+      </w:r>
+      <w:r>
+        <w:fldChar w:fldCharType="separate"/>
+      </w:r>
+      <w:r>
+        <w:rPr>
+          <w:noProof/>
+        </w:rPr>
+        <w:t>2</w:t>
+      </w:r>
+      <w:r>
+        <w:rPr>
+          <w:noProof/>
+        </w:rPr>
+        <w:fldChar w:fldCharType="end"/>
+      </w:r>
+      <w:bookmarkEnd w:id="9"/>
       <w:r>
         <w:t>: Reading by 1x1x717 hyperslab (or</w:t>
       </w:r>
@@ -4909,19 +5011,32 @@
       <w:pPr>
         <w:pStyle w:val="Caption"/>
       </w:pPr>
-      <w:bookmarkStart w:id="11" w:name="_Ref278990362"/>
+      <w:bookmarkStart w:id="10" w:name="_Ref278990362"/>
       <w:r>
         <w:t xml:space="preserve">Table </w:t>
       </w:r>
-      <w:fldSimple w:instr=" SEQ Table \* ARABIC ">
-        <w:r>
-          <w:rPr>
-            <w:noProof/>
-          </w:rPr>
-          <w:t>3</w:t>
-        </w:r>
-      </w:fldSimple>
-      <w:bookmarkEnd w:id="11"/>
+      <w:r>
+        <w:fldChar w:fldCharType="begin"/>
+      </w:r>
+      <w:r>
+        <w:instrText xml:space="preserve"> SEQ Table \* ARABIC </w:instrText>
+      </w:r>
+      <w:r>
+        <w:fldChar w:fldCharType="separate"/>
+      </w:r>
+      <w:r>
+        <w:rPr>
+          <w:noProof/>
+        </w:rPr>
+        <w:t>3</w:t>
+      </w:r>
+      <w:r>
+        <w:rPr>
+          <w:noProof/>
+        </w:rPr>
+        <w:fldChar w:fldCharType="end"/>
+      </w:r>
+      <w:bookmarkEnd w:id="10"/>
       <w:r>
         <w:t xml:space="preserve">: Reading by 4x9x30x717 hyperslabs from original and compressed datasets. Performance for compressed dataset is several orders of magnitude better than </w:t>
       </w:r>
@@ -5246,19 +5361,32 @@
       <w:pPr>
         <w:pStyle w:val="Caption"/>
       </w:pPr>
-      <w:bookmarkStart w:id="12" w:name="_Ref278990422"/>
+      <w:bookmarkStart w:id="11" w:name="_Ref278990422"/>
       <w:r>
         <w:t xml:space="preserve">Table </w:t>
       </w:r>
-      <w:fldSimple w:instr=" SEQ Table \* ARABIC ">
-        <w:r>
-          <w:rPr>
-            <w:noProof/>
-          </w:rPr>
-          <w:t>4</w:t>
-        </w:r>
-      </w:fldSimple>
-      <w:bookmarkEnd w:id="12"/>
+      <w:r>
+        <w:fldChar w:fldCharType="begin"/>
+      </w:r>
+      <w:r>
+        <w:instrText xml:space="preserve"> SEQ Table \* ARABIC </w:instrText>
+      </w:r>
+      <w:r>
+        <w:fldChar w:fldCharType="separate"/>
+      </w:r>
+      <w:r>
+        <w:rPr>
+          <w:noProof/>
+        </w:rPr>
+        <w:t>4</w:t>
+      </w:r>
+      <w:r>
+        <w:rPr>
+          <w:noProof/>
+        </w:rPr>
+        <w:fldChar w:fldCharType="end"/>
+      </w:r>
+      <w:bookmarkEnd w:id="11"/>
       <w:r>
         <w:t xml:space="preserve">: Reading by 1x1x1x717 hyperslab (by “row”) from non-compressed and compressed datasets; </w:t>
       </w:r>
@@ -5337,8 +5465,8 @@
     </w:p>
     <w:p/>
     <w:p>
-      <w:bookmarkStart w:id="13" w:name="_Ref294622507"/>
-      <w:bookmarkStart w:id="14" w:name="_Toc310684276"/>
+      <w:bookmarkStart w:id="12" w:name="_Ref294622507"/>
+      <w:bookmarkStart w:id="13" w:name="_Toc310684276"/>
       <w:r>
         <w:br w:type="page"/>
       </w:r>
@@ -5347,19 +5475,19 @@
       <w:pPr>
         <w:pStyle w:val="Heading1"/>
       </w:pPr>
-      <w:bookmarkStart w:id="15" w:name="_Toc443307317"/>
+      <w:bookmarkStart w:id="14" w:name="_Toc443307317"/>
       <w:r>
         <w:lastRenderedPageBreak/>
         <w:t>Chunking and Compres</w:t>
       </w:r>
-      <w:bookmarkStart w:id="16" w:name="ChunkingAndCompressionInHdf5"/>
-      <w:bookmarkEnd w:id="16"/>
+      <w:bookmarkStart w:id="15" w:name="ChunkingAndCompressionInHdf5"/>
+      <w:bookmarkEnd w:id="15"/>
       <w:r>
         <w:t>sion in HDF5</w:t>
       </w:r>
+      <w:bookmarkEnd w:id="12"/>
       <w:bookmarkEnd w:id="13"/>
       <w:bookmarkEnd w:id="14"/>
-      <w:bookmarkEnd w:id="15"/>
     </w:p>
     <w:p>
       <w:r>
@@ -5479,18 +5607,18 @@
         <w:ind w:left="576" w:hanging="576"/>
         <w:jc w:val="both"/>
       </w:pPr>
-      <w:bookmarkStart w:id="17" w:name="_Toc310684277"/>
-      <w:bookmarkStart w:id="18" w:name="_Toc443307318"/>
+      <w:bookmarkStart w:id="16" w:name="_Toc310684277"/>
+      <w:bookmarkStart w:id="17" w:name="_Toc443307318"/>
       <w:r>
         <w:t>Chunki</w:t>
       </w:r>
-      <w:bookmarkStart w:id="19" w:name="ChunkingInHdf5"/>
-      <w:bookmarkEnd w:id="19"/>
+      <w:bookmarkStart w:id="18" w:name="ChunkingInHdf5"/>
+      <w:bookmarkEnd w:id="18"/>
       <w:r>
         <w:t>ng in HDF5</w:t>
       </w:r>
+      <w:bookmarkEnd w:id="16"/>
       <w:bookmarkEnd w:id="17"/>
-      <w:bookmarkEnd w:id="18"/>
     </w:p>
     <w:p>
       <w:r>
@@ -5503,7 +5631,13 @@
         <w:t>“Data Transfer”</w:t>
       </w:r>
       <w:r>
-        <w:t xml:space="preserve"> section in the </w:t>
+        <w:t xml:space="preserve"> section </w:t>
+      </w:r>
+      <w:r>
+        <w:t xml:space="preserve">in the “HDF5 Datasets” chapter </w:t>
+      </w:r>
+      <w:r>
+        <w:t xml:space="preserve">in the </w:t>
       </w:r>
       <w:hyperlink r:id="rId30" w:history="1">
         <w:r>
@@ -5702,32 +5836,45 @@
             <w:pPr>
               <w:pStyle w:val="Caption"/>
             </w:pPr>
-            <w:bookmarkStart w:id="20" w:name="_Ref281490932"/>
-            <w:bookmarkStart w:id="21" w:name="_Ref281490924"/>
+            <w:bookmarkStart w:id="19" w:name="_Ref281490932"/>
+            <w:bookmarkStart w:id="20" w:name="_Ref281490924"/>
             <w:r>
               <w:t xml:space="preserve">Figure </w:t>
             </w:r>
-            <w:fldSimple w:instr=" SEQ Figure \* ARABIC ">
-              <w:r>
-                <w:rPr>
-                  <w:noProof/>
-                </w:rPr>
-                <w:t>7</w:t>
-              </w:r>
-            </w:fldSimple>
+            <w:r>
+              <w:fldChar w:fldCharType="begin"/>
+            </w:r>
+            <w:r>
+              <w:instrText xml:space="preserve"> SEQ Figure \* ARABIC </w:instrText>
+            </w:r>
+            <w:r>
+              <w:fldChar w:fldCharType="separate"/>
+            </w:r>
+            <w:r>
+              <w:rPr>
+                <w:noProof/>
+              </w:rPr>
+              <w:t>7</w:t>
+            </w:r>
+            <w:r>
+              <w:rPr>
+                <w:noProof/>
+              </w:rPr>
+              <w:fldChar w:fldCharType="end"/>
+            </w:r>
+            <w:bookmarkEnd w:id="19"/>
+            <w:r>
+              <w:t xml:space="preserve">: Elements of the rows of the 6x9 two-dimensional </w:t>
+            </w:r>
+            <w:proofErr w:type="gramStart"/>
+            <w:r>
+              <w:t>array</w:t>
+            </w:r>
+            <w:proofErr w:type="gramEnd"/>
+            <w:r>
+              <w:t xml:space="preserve"> are stored contiguously in the file while elements of the columns are not.</w:t>
+            </w:r>
             <w:bookmarkEnd w:id="20"/>
-            <w:r>
-              <w:t xml:space="preserve">: Elements of the rows of the 6x9 two-dimensional </w:t>
-            </w:r>
-            <w:proofErr w:type="gramStart"/>
-            <w:r>
-              <w:t>array</w:t>
-            </w:r>
-            <w:proofErr w:type="gramEnd"/>
-            <w:r>
-              <w:t xml:space="preserve"> are stored contiguously in the file while elements of the columns are not.</w:t>
-            </w:r>
-            <w:bookmarkEnd w:id="21"/>
           </w:p>
         </w:tc>
       </w:tr>
@@ -5864,24 +6011,37 @@
             <w:pPr>
               <w:pStyle w:val="Caption"/>
             </w:pPr>
-            <w:bookmarkStart w:id="22" w:name="_Ref309658529"/>
-            <w:bookmarkStart w:id="23" w:name="_Ref309658471"/>
+            <w:bookmarkStart w:id="21" w:name="_Ref309658529"/>
+            <w:bookmarkStart w:id="22" w:name="_Ref309658471"/>
             <w:r>
               <w:t xml:space="preserve">Figure </w:t>
             </w:r>
-            <w:fldSimple w:instr=" SEQ Figure \* ARABIC ">
-              <w:r>
-                <w:rPr>
-                  <w:noProof/>
-                </w:rPr>
-                <w:t>8</w:t>
-              </w:r>
-            </w:fldSimple>
+            <w:r>
+              <w:fldChar w:fldCharType="begin"/>
+            </w:r>
+            <w:r>
+              <w:instrText xml:space="preserve"> SEQ Figure \* ARABIC </w:instrText>
+            </w:r>
+            <w:r>
+              <w:fldChar w:fldCharType="separate"/>
+            </w:r>
+            <w:r>
+              <w:rPr>
+                <w:noProof/>
+              </w:rPr>
+              <w:t>8</w:t>
+            </w:r>
+            <w:r>
+              <w:rPr>
+                <w:noProof/>
+              </w:rPr>
+              <w:fldChar w:fldCharType="end"/>
+            </w:r>
+            <w:bookmarkEnd w:id="21"/>
+            <w:r>
+              <w:t>: Elements of the column are not stored contiguously in the file</w:t>
+            </w:r>
             <w:bookmarkEnd w:id="22"/>
-            <w:r>
-              <w:t>: Elements of the column are not stored contiguously in the file</w:t>
-            </w:r>
-            <w:bookmarkEnd w:id="23"/>
           </w:p>
         </w:tc>
       </w:tr>
@@ -6231,19 +6391,32 @@
             <w:pPr>
               <w:pStyle w:val="Caption"/>
             </w:pPr>
-            <w:bookmarkStart w:id="24" w:name="_Ref281491221"/>
+            <w:bookmarkStart w:id="23" w:name="_Ref281491221"/>
             <w:r>
               <w:t xml:space="preserve">Figure </w:t>
             </w:r>
-            <w:fldSimple w:instr=" SEQ Figure \* ARABIC ">
-              <w:r>
-                <w:rPr>
-                  <w:noProof/>
-                </w:rPr>
-                <w:t>9</w:t>
-              </w:r>
-            </w:fldSimple>
-            <w:bookmarkEnd w:id="24"/>
+            <w:r>
+              <w:fldChar w:fldCharType="begin"/>
+            </w:r>
+            <w:r>
+              <w:instrText xml:space="preserve"> SEQ Figure \* ARABIC </w:instrText>
+            </w:r>
+            <w:r>
+              <w:fldChar w:fldCharType="separate"/>
+            </w:r>
+            <w:r>
+              <w:rPr>
+                <w:noProof/>
+              </w:rPr>
+              <w:t>9</w:t>
+            </w:r>
+            <w:r>
+              <w:rPr>
+                <w:noProof/>
+              </w:rPr>
+              <w:fldChar w:fldCharType="end"/>
+            </w:r>
+            <w:bookmarkEnd w:id="23"/>
             <w:r>
               <w:t xml:space="preserve">: Each chunk is stored separately in the </w:t>
             </w:r>
@@ -6421,18 +6594,18 @@
         <w:ind w:left="576" w:hanging="576"/>
         <w:jc w:val="both"/>
       </w:pPr>
-      <w:bookmarkStart w:id="25" w:name="_Toc310684278"/>
-      <w:bookmarkStart w:id="26" w:name="_Toc443307319"/>
+      <w:bookmarkStart w:id="24" w:name="_Toc310684278"/>
+      <w:bookmarkStart w:id="25" w:name="_Toc443307319"/>
       <w:r>
         <w:t>Compre</w:t>
       </w:r>
-      <w:bookmarkStart w:id="27" w:name="CompressionInHdf5"/>
-      <w:bookmarkEnd w:id="27"/>
+      <w:bookmarkStart w:id="26" w:name="CompressionInHdf5"/>
+      <w:bookmarkEnd w:id="26"/>
       <w:r>
         <w:t>ssion in HDF5</w:t>
       </w:r>
+      <w:bookmarkEnd w:id="24"/>
       <w:bookmarkEnd w:id="25"/>
-      <w:bookmarkEnd w:id="26"/>
     </w:p>
     <w:p>
       <w:r>
@@ -6994,9 +7167,9 @@
       <w:pPr>
         <w:pStyle w:val="Heading1"/>
       </w:pPr>
+      <w:bookmarkStart w:id="27" w:name="_Toc443307320"/>
       <w:bookmarkStart w:id="28" w:name="_Ref281577267"/>
       <w:bookmarkStart w:id="29" w:name="_Toc310684279"/>
-      <w:bookmarkStart w:id="30" w:name="_Toc443307320"/>
       <w:r>
         <w:lastRenderedPageBreak/>
         <w:t xml:space="preserve">Tuning </w:t>
@@ -7007,12 +7180,12 @@
       <w:r>
         <w:t>Performan</w:t>
       </w:r>
-      <w:bookmarkStart w:id="31" w:name="TuningForPerformance"/>
-      <w:bookmarkEnd w:id="31"/>
+      <w:bookmarkStart w:id="30" w:name="TuningForPerformance"/>
+      <w:bookmarkEnd w:id="30"/>
       <w:r>
         <w:t>ce</w:t>
       </w:r>
-      <w:bookmarkEnd w:id="30"/>
+      <w:bookmarkEnd w:id="27"/>
       <w:r>
         <w:t xml:space="preserve"> </w:t>
       </w:r>
@@ -7040,20 +7213,20 @@
         <w:ind w:left="576" w:hanging="576"/>
         <w:jc w:val="both"/>
       </w:pPr>
-      <w:bookmarkStart w:id="32" w:name="_Ref286994918"/>
-      <w:bookmarkStart w:id="33" w:name="_Toc310684280"/>
-      <w:bookmarkStart w:id="34" w:name="_Toc443307321"/>
+      <w:bookmarkStart w:id="31" w:name="_Ref286994918"/>
+      <w:bookmarkStart w:id="32" w:name="_Toc310684280"/>
+      <w:bookmarkStart w:id="33" w:name="_Toc443307321"/>
       <w:r>
         <w:t>Adjust Chunk C</w:t>
       </w:r>
-      <w:bookmarkStart w:id="35" w:name="AdjustChunkCacheSize"/>
-      <w:bookmarkEnd w:id="35"/>
+      <w:bookmarkStart w:id="34" w:name="AdjustChunkCacheSize"/>
+      <w:bookmarkEnd w:id="34"/>
       <w:r>
         <w:t>ache Size</w:t>
       </w:r>
+      <w:bookmarkEnd w:id="31"/>
       <w:bookmarkEnd w:id="32"/>
       <w:bookmarkEnd w:id="33"/>
-      <w:bookmarkEnd w:id="34"/>
       <w:r>
         <w:t xml:space="preserve"> </w:t>
       </w:r>
@@ -8117,19 +8290,32 @@
       <w:pPr>
         <w:pStyle w:val="Caption"/>
       </w:pPr>
-      <w:bookmarkStart w:id="36" w:name="_Ref281643178"/>
+      <w:bookmarkStart w:id="35" w:name="_Ref281643178"/>
       <w:r>
         <w:t xml:space="preserve">Table </w:t>
       </w:r>
-      <w:fldSimple w:instr=" SEQ Table \* ARABIC ">
-        <w:r>
-          <w:rPr>
-            <w:noProof/>
-          </w:rPr>
-          <w:t>5</w:t>
-        </w:r>
-      </w:fldSimple>
-      <w:bookmarkEnd w:id="36"/>
+      <w:r>
+        <w:fldChar w:fldCharType="begin"/>
+      </w:r>
+      <w:r>
+        <w:instrText xml:space="preserve"> SEQ Table \* ARABIC </w:instrText>
+      </w:r>
+      <w:r>
+        <w:fldChar w:fldCharType="separate"/>
+      </w:r>
+      <w:r>
+        <w:rPr>
+          <w:noProof/>
+        </w:rPr>
+        <w:t>5</w:t>
+      </w:r>
+      <w:r>
+        <w:rPr>
+          <w:noProof/>
+        </w:rPr>
+        <w:fldChar w:fldCharType="end"/>
+      </w:r>
+      <w:bookmarkEnd w:id="35"/>
       <w:r>
         <w:t xml:space="preserve">: Performance improved </w:t>
       </w:r>
@@ -8421,19 +8607,32 @@
       <w:pPr>
         <w:pStyle w:val="Caption"/>
       </w:pPr>
-      <w:bookmarkStart w:id="37" w:name="_Ref310416936"/>
+      <w:bookmarkStart w:id="36" w:name="_Ref310416936"/>
       <w:r>
         <w:t xml:space="preserve">Table </w:t>
       </w:r>
-      <w:fldSimple w:instr=" SEQ Table \* ARABIC ">
-        <w:r>
-          <w:rPr>
-            <w:noProof/>
-          </w:rPr>
-          <w:t>6</w:t>
-        </w:r>
-      </w:fldSimple>
-      <w:bookmarkEnd w:id="37"/>
+      <w:r>
+        <w:fldChar w:fldCharType="begin"/>
+      </w:r>
+      <w:r>
+        <w:instrText xml:space="preserve"> SEQ Table \* ARABIC </w:instrText>
+      </w:r>
+      <w:r>
+        <w:fldChar w:fldCharType="separate"/>
+      </w:r>
+      <w:r>
+        <w:rPr>
+          <w:noProof/>
+        </w:rPr>
+        <w:t>6</w:t>
+      </w:r>
+      <w:r>
+        <w:rPr>
+          <w:noProof/>
+        </w:rPr>
+        <w:fldChar w:fldCharType="end"/>
+      </w:r>
+      <w:bookmarkEnd w:id="36"/>
       <w:r>
         <w:t xml:space="preserve">: With </w:t>
       </w:r>
@@ -8457,8 +8656,8 @@
       </w:r>
     </w:p>
     <w:p>
-      <w:bookmarkStart w:id="38" w:name="_Ref310417413"/>
-      <w:bookmarkStart w:id="39" w:name="_Toc310684281"/>
+      <w:bookmarkStart w:id="37" w:name="_Ref310417413"/>
+      <w:bookmarkStart w:id="38" w:name="_Toc310684281"/>
     </w:p>
     <w:p>
       <w:r>
@@ -8489,7 +8688,7 @@
         <w:ind w:left="720" w:hanging="720"/>
         <w:jc w:val="both"/>
       </w:pPr>
-      <w:bookmarkStart w:id="40" w:name="_Toc443307322"/>
+      <w:bookmarkStart w:id="39" w:name="_Toc443307322"/>
       <w:r>
         <w:lastRenderedPageBreak/>
         <w:t xml:space="preserve">How to </w:t>
@@ -8497,8 +8696,8 @@
       <w:r>
         <w:t>A</w:t>
       </w:r>
-      <w:bookmarkStart w:id="41" w:name="HowToAdjustChunkCacheSize"/>
-      <w:bookmarkEnd w:id="41"/>
+      <w:bookmarkStart w:id="40" w:name="HowToAdjustChunkCacheSize"/>
+      <w:bookmarkEnd w:id="40"/>
       <w:r>
         <w:t xml:space="preserve">djust </w:t>
       </w:r>
@@ -8508,9 +8707,9 @@
       <w:r>
         <w:t>Chunk Cache Size</w:t>
       </w:r>
+      <w:bookmarkEnd w:id="37"/>
       <w:bookmarkEnd w:id="38"/>
       <w:bookmarkEnd w:id="39"/>
-      <w:bookmarkEnd w:id="40"/>
     </w:p>
     <w:p>
       <w:r>
@@ -9130,14 +9329,27 @@
       <w:r>
         <w:t xml:space="preserve">Code Example </w:t>
       </w:r>
-      <w:fldSimple w:instr=" SEQ Code_Example \* ARABIC ">
-        <w:r>
-          <w:rPr>
-            <w:noProof/>
-          </w:rPr>
-          <w:t>1</w:t>
-        </w:r>
-      </w:fldSimple>
+      <w:r>
+        <w:fldChar w:fldCharType="begin"/>
+      </w:r>
+      <w:r>
+        <w:instrText xml:space="preserve"> SEQ Code_Example \* ARABIC </w:instrText>
+      </w:r>
+      <w:r>
+        <w:fldChar w:fldCharType="separate"/>
+      </w:r>
+      <w:r>
+        <w:rPr>
+          <w:noProof/>
+        </w:rPr>
+        <w:t>1</w:t>
+      </w:r>
+      <w:r>
+        <w:rPr>
+          <w:noProof/>
+        </w:rPr>
+        <w:fldChar w:fldCharType="end"/>
+      </w:r>
       <w:r>
         <w:t>:</w:t>
       </w:r>
@@ -9519,14 +9731,27 @@
       <w:r>
         <w:t xml:space="preserve">Code Example </w:t>
       </w:r>
-      <w:fldSimple w:instr=" SEQ Code_Example \* ARABIC ">
-        <w:r>
-          <w:rPr>
-            <w:noProof/>
-          </w:rPr>
-          <w:t>2</w:t>
-        </w:r>
-      </w:fldSimple>
+      <w:r>
+        <w:fldChar w:fldCharType="begin"/>
+      </w:r>
+      <w:r>
+        <w:instrText xml:space="preserve"> SEQ Code_Example \* ARABIC </w:instrText>
+      </w:r>
+      <w:r>
+        <w:fldChar w:fldCharType="separate"/>
+      </w:r>
+      <w:r>
+        <w:rPr>
+          <w:noProof/>
+        </w:rPr>
+        <w:t>2</w:t>
+      </w:r>
+      <w:r>
+        <w:rPr>
+          <w:noProof/>
+        </w:rPr>
+        <w:fldChar w:fldCharType="end"/>
+      </w:r>
       <w:r>
         <w:rPr>
           <w:noProof/>
@@ -9654,21 +9879,21 @@
         <w:ind w:left="720" w:hanging="720"/>
         <w:jc w:val="both"/>
       </w:pPr>
-      <w:bookmarkStart w:id="42" w:name="_Toc310684282"/>
-      <w:bookmarkStart w:id="43" w:name="_Toc443307323"/>
+      <w:bookmarkStart w:id="41" w:name="_Toc310684282"/>
+      <w:bookmarkStart w:id="42" w:name="_Toc443307323"/>
       <w:r>
         <w:t>Chunk Ca</w:t>
       </w:r>
-      <w:bookmarkStart w:id="44" w:name="ChunkCacheSizeAndApplicationMemory"/>
-      <w:bookmarkEnd w:id="44"/>
+      <w:bookmarkStart w:id="43" w:name="ChunkCacheSizeAndApplicationMemory"/>
+      <w:bookmarkEnd w:id="43"/>
       <w:r>
         <w:t xml:space="preserve">che Size and </w:t>
       </w:r>
       <w:r>
         <w:t>Application Memory</w:t>
       </w:r>
+      <w:bookmarkEnd w:id="41"/>
       <w:bookmarkEnd w:id="42"/>
-      <w:bookmarkEnd w:id="43"/>
     </w:p>
     <w:p>
       <w:r>
@@ -9790,21 +10015,21 @@
         <w:ind w:left="576" w:hanging="576"/>
         <w:jc w:val="both"/>
       </w:pPr>
-      <w:bookmarkStart w:id="45" w:name="_Toc310684283"/>
-      <w:bookmarkStart w:id="46" w:name="_Toc443307324"/>
+      <w:bookmarkStart w:id="44" w:name="_Toc310684283"/>
+      <w:bookmarkStart w:id="45" w:name="_Toc443307324"/>
       <w:r>
         <w:t xml:space="preserve">Change </w:t>
       </w:r>
       <w:r>
         <w:t>the Acc</w:t>
       </w:r>
-      <w:bookmarkStart w:id="47" w:name="ChangeTheAccessPattern"/>
-      <w:bookmarkEnd w:id="47"/>
+      <w:bookmarkStart w:id="46" w:name="ChangeTheAccessPattern"/>
+      <w:bookmarkEnd w:id="46"/>
       <w:r>
         <w:t>ess Pattern</w:t>
       </w:r>
+      <w:bookmarkEnd w:id="44"/>
       <w:bookmarkEnd w:id="45"/>
-      <w:bookmarkEnd w:id="46"/>
     </w:p>
     <w:p>
       <w:r>
@@ -10193,19 +10418,32 @@
           <w:szCs w:val="24"/>
         </w:rPr>
       </w:pPr>
-      <w:bookmarkStart w:id="48" w:name="_Ref310419755"/>
+      <w:bookmarkStart w:id="47" w:name="_Ref310419755"/>
       <w:r>
         <w:t xml:space="preserve">Table </w:t>
       </w:r>
-      <w:fldSimple w:instr=" SEQ Table \* ARABIC ">
-        <w:r>
-          <w:rPr>
-            <w:noProof/>
-          </w:rPr>
-          <w:t>7</w:t>
-        </w:r>
-      </w:fldSimple>
-      <w:bookmarkEnd w:id="48"/>
+      <w:r>
+        <w:fldChar w:fldCharType="begin"/>
+      </w:r>
+      <w:r>
+        <w:instrText xml:space="preserve"> SEQ Table \* ARABIC </w:instrText>
+      </w:r>
+      <w:r>
+        <w:fldChar w:fldCharType="separate"/>
+      </w:r>
+      <w:r>
+        <w:rPr>
+          <w:noProof/>
+        </w:rPr>
+        <w:t>7</w:t>
+      </w:r>
+      <w:r>
+        <w:rPr>
+          <w:noProof/>
+        </w:rPr>
+        <w:fldChar w:fldCharType="end"/>
+      </w:r>
+      <w:bookmarkEnd w:id="47"/>
       <w:r>
         <w:t xml:space="preserve">: </w:t>
       </w:r>
@@ -10226,7 +10464,7 @@
       </w:r>
     </w:p>
     <w:p>
-      <w:bookmarkStart w:id="49" w:name="_Toc310684284"/>
+      <w:bookmarkStart w:id="48" w:name="_Toc310684284"/>
     </w:p>
     <w:p>
       <w:r>
@@ -10242,20 +10480,20 @@
         <w:ind w:left="576" w:hanging="576"/>
         <w:jc w:val="both"/>
       </w:pPr>
-      <w:bookmarkStart w:id="50" w:name="_Toc443307325"/>
+      <w:bookmarkStart w:id="49" w:name="_Toc443307325"/>
       <w:r>
         <w:t xml:space="preserve">Change </w:t>
       </w:r>
       <w:r>
         <w:t>the Chu</w:t>
       </w:r>
-      <w:bookmarkStart w:id="51" w:name="ChangeTheChunkSize"/>
-      <w:bookmarkEnd w:id="51"/>
+      <w:bookmarkStart w:id="50" w:name="ChangeTheChunkSize"/>
+      <w:bookmarkEnd w:id="50"/>
       <w:r>
         <w:t>nk Size</w:t>
       </w:r>
+      <w:bookmarkEnd w:id="48"/>
       <w:bookmarkEnd w:id="49"/>
-      <w:bookmarkEnd w:id="50"/>
       <w:r>
         <w:t xml:space="preserve"> </w:t>
       </w:r>
@@ -10579,21 +10817,21 @@
       <w:pPr>
         <w:pStyle w:val="Heading1"/>
       </w:pPr>
-      <w:bookmarkStart w:id="52" w:name="_Ref294622900"/>
-      <w:bookmarkStart w:id="53" w:name="_Toc310684285"/>
-      <w:bookmarkStart w:id="54" w:name="_Toc443307326"/>
+      <w:bookmarkStart w:id="51" w:name="_Ref294622900"/>
+      <w:bookmarkStart w:id="52" w:name="_Toc310684285"/>
+      <w:bookmarkStart w:id="53" w:name="_Toc443307326"/>
       <w:r>
         <w:lastRenderedPageBreak/>
         <w:t>Recommend</w:t>
       </w:r>
-      <w:bookmarkStart w:id="55" w:name="Recommendations"/>
-      <w:bookmarkEnd w:id="55"/>
+      <w:bookmarkStart w:id="54" w:name="Recommendations"/>
+      <w:bookmarkEnd w:id="54"/>
       <w:r>
         <w:t>ations</w:t>
       </w:r>
+      <w:bookmarkEnd w:id="51"/>
       <w:bookmarkEnd w:id="52"/>
       <w:bookmarkEnd w:id="53"/>
-      <w:bookmarkEnd w:id="54"/>
     </w:p>
     <w:p>
       <w:r>
@@ -10608,7 +10846,7 @@
     </w:p>
     <w:p/>
     <w:p>
-      <w:bookmarkStart w:id="56" w:name="_Toc262856632"/>
+      <w:bookmarkStart w:id="55" w:name="_Toc262856632"/>
       <w:r>
         <w:t xml:space="preserve">When compression is enabled for an HDF5 dataset, the library must always read an entire chunk for each call to </w:t>
       </w:r>
@@ -10664,11 +10902,11 @@
           <w:numId w:val="8"/>
         </w:numPr>
       </w:pPr>
-      <w:bookmarkStart w:id="57" w:name="_Ref436917023"/>
+      <w:bookmarkStart w:id="56" w:name="_Ref436917023"/>
       <w:r>
         <w:t>Increase the size of the chunk cache to hold the whole chunk.</w:t>
       </w:r>
-      <w:bookmarkEnd w:id="57"/>
+      <w:bookmarkEnd w:id="56"/>
     </w:p>
     <w:p>
       <w:pPr>
@@ -11276,19 +11514,32 @@
       <w:pPr>
         <w:pStyle w:val="Caption"/>
       </w:pPr>
-      <w:bookmarkStart w:id="58" w:name="_Ref310430826"/>
+      <w:bookmarkStart w:id="57" w:name="_Ref310430826"/>
       <w:r>
         <w:t xml:space="preserve">Table </w:t>
       </w:r>
-      <w:fldSimple w:instr=" SEQ Table \* ARABIC ">
-        <w:r>
-          <w:rPr>
-            <w:noProof/>
-          </w:rPr>
-          <w:t>8</w:t>
-        </w:r>
-      </w:fldSimple>
-      <w:bookmarkEnd w:id="58"/>
+      <w:r>
+        <w:fldChar w:fldCharType="begin"/>
+      </w:r>
+      <w:r>
+        <w:instrText xml:space="preserve"> SEQ Table \* ARABIC </w:instrText>
+      </w:r>
+      <w:r>
+        <w:fldChar w:fldCharType="separate"/>
+      </w:r>
+      <w:r>
+        <w:rPr>
+          <w:noProof/>
+        </w:rPr>
+        <w:t>8</w:t>
+      </w:r>
+      <w:r>
+        <w:rPr>
+          <w:noProof/>
+        </w:rPr>
+        <w:fldChar w:fldCharType="end"/>
+      </w:r>
+      <w:bookmarkEnd w:id="57"/>
       <w:r>
         <w:t>: By varying different parameters (highlighted) one can achieve good I/O performance for reading compressed data.</w:t>
       </w:r>
@@ -11374,27 +11625,27 @@
         </w:rPr>
         <w:t>The CCP tool described in the introduction is intended to facilitate optimization of the parameters chosen when creating files and investigation of possible solutions when performance problems are encountered.</w:t>
       </w:r>
-      <w:bookmarkEnd w:id="56"/>
+      <w:bookmarkEnd w:id="55"/>
     </w:p>
     <w:p>
       <w:pPr>
         <w:pStyle w:val="Heading1"/>
       </w:pPr>
-      <w:bookmarkStart w:id="59" w:name="_Toc443307327"/>
+      <w:bookmarkStart w:id="58" w:name="_Toc443307327"/>
       <w:r>
         <w:lastRenderedPageBreak/>
         <w:t>References</w:t>
       </w:r>
-      <w:bookmarkEnd w:id="59"/>
+      <w:bookmarkEnd w:id="58"/>
     </w:p>
     <w:p>
       <w:pPr>
         <w:pStyle w:val="ListNumber"/>
       </w:pPr>
-      <w:bookmarkStart w:id="60" w:name="_Ref294615817"/>
-      <w:bookmarkStart w:id="61" w:name="_Ref281555064"/>
-      <w:bookmarkStart w:id="62" w:name="_Ref281469484"/>
-      <w:bookmarkStart w:id="63" w:name="_Ref262731534"/>
+      <w:bookmarkStart w:id="59" w:name="_Ref294615817"/>
+      <w:bookmarkStart w:id="60" w:name="_Ref281555064"/>
+      <w:bookmarkStart w:id="61" w:name="_Ref281469484"/>
+      <w:bookmarkStart w:id="62" w:name="_Ref262731534"/>
       <w:r>
         <w:t xml:space="preserve">The Free Software Foundation. </w:t>
       </w:r>
@@ -11421,7 +11672,7 @@
           <w:t>http://www.gzip.org/</w:t>
         </w:r>
       </w:hyperlink>
-      <w:bookmarkEnd w:id="60"/>
+      <w:bookmarkEnd w:id="59"/>
       <w:r>
         <w:t>.</w:t>
       </w:r>
@@ -11430,7 +11681,7 @@
       <w:pPr>
         <w:pStyle w:val="ListNumber"/>
       </w:pPr>
-      <w:bookmarkStart w:id="64" w:name="_Ref294615832"/>
+      <w:bookmarkStart w:id="63" w:name="_Ref294615832"/>
       <w:r>
         <w:t>The HDF Group. “</w:t>
       </w:r>
@@ -11451,7 +11702,7 @@
           <w:t>https://www.hdfgroup.org/doc_resource/SZIP/</w:t>
         </w:r>
       </w:hyperlink>
-      <w:bookmarkEnd w:id="64"/>
+      <w:bookmarkEnd w:id="63"/>
       <w:r>
         <w:t>.</w:t>
       </w:r>
@@ -11460,7 +11711,7 @@
       <w:pPr>
         <w:pStyle w:val="ListNumber"/>
       </w:pPr>
-      <w:bookmarkStart w:id="65" w:name="_Ref437608987"/>
+      <w:bookmarkStart w:id="64" w:name="_Ref437608987"/>
       <w:r>
         <w:t>The HDF Group. “Chunking in HDF5”.</w:t>
       </w:r>
@@ -11475,8 +11726,8 @@
           <w:t>http://www.hdfgroup.org/HDF5/doc/Advanced/Chunking/index.html</w:t>
         </w:r>
       </w:hyperlink>
-      <w:bookmarkEnd w:id="61"/>
-      <w:bookmarkEnd w:id="65"/>
+      <w:bookmarkEnd w:id="60"/>
+      <w:bookmarkEnd w:id="64"/>
       <w:r>
         <w:t>.</w:t>
       </w:r>
@@ -11485,7 +11736,7 @@
       <w:pPr>
         <w:pStyle w:val="ListNumber"/>
       </w:pPr>
-      <w:bookmarkStart w:id="66" w:name="_Ref281555328"/>
+      <w:bookmarkStart w:id="65" w:name="_Ref281555328"/>
       <w:r>
         <w:t xml:space="preserve">The HDF Group. </w:t>
       </w:r>
@@ -11512,8 +11763,8 @@
           </w:rPr>
           <w:t>HDF5 User’s Guide</w:t>
         </w:r>
-        <w:bookmarkEnd w:id="62"/>
-        <w:bookmarkEnd w:id="66"/>
+        <w:bookmarkEnd w:id="61"/>
+        <w:bookmarkEnd w:id="65"/>
       </w:hyperlink>
       <w:r>
         <w:rPr>
@@ -11535,7 +11786,7 @@
       <w:pPr>
         <w:pStyle w:val="ListNumber"/>
       </w:pPr>
-      <w:bookmarkStart w:id="67" w:name="_Ref281560228"/>
+      <w:bookmarkStart w:id="66" w:name="_Ref281560228"/>
       <w:r>
         <w:t>The HDF Group. “Using Compression in HDF5”.</w:t>
       </w:r>
@@ -11550,7 +11801,7 @@
           <w:t>http://www.hdfgroup.org/HDF5/faq/compression.html</w:t>
         </w:r>
       </w:hyperlink>
-      <w:bookmarkEnd w:id="67"/>
+      <w:bookmarkEnd w:id="66"/>
       <w:r>
         <w:t>.</w:t>
       </w:r>
@@ -11562,7 +11813,7 @@
       <w:pPr>
         <w:pStyle w:val="ListNumber"/>
       </w:pPr>
-      <w:bookmarkStart w:id="68" w:name="_Ref294621453"/>
+      <w:bookmarkStart w:id="67" w:name="_Ref294621453"/>
       <w:r>
         <w:t>The HDF Group. “HDF5 Tutorial”</w:t>
       </w:r>
@@ -11580,8 +11831,8 @@
           <w:t>http://www.hdfgroup.org/HDF5/Tutor/introductory.html</w:t>
         </w:r>
       </w:hyperlink>
-      <w:bookmarkEnd w:id="63"/>
-      <w:bookmarkEnd w:id="68"/>
+      <w:bookmarkEnd w:id="62"/>
+      <w:bookmarkEnd w:id="67"/>
       <w:r>
         <w:t xml:space="preserve">. </w:t>
       </w:r>
@@ -11590,8 +11841,8 @@
       <w:pPr>
         <w:pStyle w:val="ListNumber"/>
       </w:pPr>
-      <w:bookmarkStart w:id="69" w:name="_Ref437616098"/>
-      <w:bookmarkStart w:id="70" w:name="_Ref262731590"/>
+      <w:bookmarkStart w:id="68" w:name="_Ref437616098"/>
+      <w:bookmarkStart w:id="69" w:name="_Ref262731590"/>
       <w:r>
         <w:t xml:space="preserve">The HDF Group. </w:t>
       </w:r>
@@ -11606,7 +11857,7 @@
       <w:r>
         <w:t>.</w:t>
       </w:r>
-      <w:bookmarkEnd w:id="69"/>
+      <w:bookmarkEnd w:id="68"/>
       <w:r>
         <w:t xml:space="preserve"> </w:t>
       </w:r>
@@ -11652,9 +11903,14 @@
         <w:t xml:space="preserve"> </w:t>
       </w:r>
       <w:r>
-        <w:t>https://www.hdfgroup.org/HDF5/doc/UG/HDF5_Users_Guide-Responsive%20HTML5/index.html#t=HDF5_Users_Guide%2FDatasets%2FHDF5_Datasets.htm%23TOC_5_4_2_Data_Pipelinebc-10&amp;rhtocid=5.2.0_2</w:t>
-      </w:r>
+        <w:t>https://www.hdfgroup.org/HDF5/doc/UG/HDF5_Users_Guide-</w:t>
+      </w:r>
+      <w:bookmarkStart w:id="70" w:name="_GoBack"/>
       <w:bookmarkEnd w:id="70"/>
+      <w:r>
+        <w:t>Responsive%20HTML5/index.html#t=HDF5_Users_Guide%2FDatasets%2FHDF5_Datasets.htm%23TOC_5_4_2_Data_Pipelinebc-10&amp;rhtocid=5.2.0_2</w:t>
+      </w:r>
+      <w:bookmarkEnd w:id="69"/>
       <w:r>
         <w:t xml:space="preserve">. </w:t>
       </w:r>
@@ -12031,7 +12287,7 @@
               <w:rPr>
                 <w:noProof/>
               </w:rPr>
-              <w:t>3</w:t>
+              <w:t>21</w:t>
             </w:r>
             <w:r>
               <w:rPr>
@@ -12042,14 +12298,27 @@
             <w:r>
               <w:t xml:space="preserve"> of </w:t>
             </w:r>
-            <w:fldSimple w:instr=" NUMPAGES  ">
-              <w:r>
-                <w:rPr>
-                  <w:noProof/>
-                </w:rPr>
-                <w:t>21</w:t>
-              </w:r>
-            </w:fldSimple>
+            <w:r>
+              <w:fldChar w:fldCharType="begin"/>
+            </w:r>
+            <w:r>
+              <w:instrText xml:space="preserve"> NUMPAGES  </w:instrText>
+            </w:r>
+            <w:r>
+              <w:fldChar w:fldCharType="separate"/>
+            </w:r>
+            <w:r>
+              <w:rPr>
+                <w:noProof/>
+              </w:rPr>
+              <w:t>21</w:t>
+            </w:r>
+            <w:r>
+              <w:rPr>
+                <w:noProof/>
+              </w:rPr>
+              <w:fldChar w:fldCharType="end"/>
+            </w:r>
           </w:p>
         </w:sdtContent>
       </w:sdt>
@@ -12137,51 +12406,25 @@
     <w:pPr>
       <w:pStyle w:val="Header"/>
     </w:pPr>
-    <w:r>
-      <w:fldChar w:fldCharType="begin"/>
-    </w:r>
-    <w:r>
-      <w:instrText xml:space="preserve"> STYLEREF  Title  \* MERGEFORMAT </w:instrText>
-    </w:r>
-    <w:r>
-      <w:fldChar w:fldCharType="separate"/>
-    </w:r>
-    <w:r>
-      <w:rPr>
-        <w:noProof/>
-      </w:rPr>
-      <w:t>Improving I/O Performance When Working with HDF5 Compressed Datasets</w:t>
-    </w:r>
-    <w:r>
-      <w:rPr>
-        <w:noProof/>
-      </w:rPr>
-      <w:fldChar w:fldCharType="end"/>
-    </w:r>
+    <w:fldSimple w:instr=" STYLEREF  Title  \* MERGEFORMAT ">
+      <w:r>
+        <w:rPr>
+          <w:noProof/>
+        </w:rPr>
+        <w:t>Improving I/O Performance When Working with HDF5 Compressed Datasets</w:t>
+      </w:r>
+    </w:fldSimple>
     <w:r>
       <w:tab/>
     </w:r>
-    <w:r>
-      <w:fldChar w:fldCharType="begin"/>
-    </w:r>
-    <w:r>
-      <w:instrText xml:space="preserve"> STYLEREF  Contents  \* MERGEFORMAT </w:instrText>
-    </w:r>
-    <w:r>
-      <w:fldChar w:fldCharType="separate"/>
-    </w:r>
-    <w:r>
-      <w:rPr>
-        <w:noProof/>
-      </w:rPr>
-      <w:t>Contents</w:t>
-    </w:r>
-    <w:r>
-      <w:rPr>
-        <w:noProof/>
-      </w:rPr>
-      <w:fldChar w:fldCharType="end"/>
-    </w:r>
+    <w:fldSimple w:instr=" STYLEREF  Contents  \* MERGEFORMAT ">
+      <w:r>
+        <w:rPr>
+          <w:noProof/>
+        </w:rPr>
+        <w:t>Contents</w:t>
+      </w:r>
+    </w:fldSimple>
   </w:p>
 </w:hdr>
 </file>
@@ -12197,27 +12440,14 @@
         <w:tab w:val="left" w:pos="6760"/>
       </w:tabs>
     </w:pPr>
-    <w:r>
-      <w:fldChar w:fldCharType="begin"/>
-    </w:r>
-    <w:r>
-      <w:instrText xml:space="preserve"> STYLEREF  Title  \* MERGEFORMAT </w:instrText>
-    </w:r>
-    <w:r>
-      <w:fldChar w:fldCharType="separate"/>
-    </w:r>
-    <w:r>
-      <w:rPr>
-        <w:noProof/>
-      </w:rPr>
-      <w:t>Improving I/O Performance When Working with HDF5 Compressed Datasets</w:t>
-    </w:r>
-    <w:r>
-      <w:rPr>
-        <w:noProof/>
-      </w:rPr>
-      <w:fldChar w:fldCharType="end"/>
-    </w:r>
+    <w:fldSimple w:instr=" STYLEREF  Title  \* MERGEFORMAT ">
+      <w:r>
+        <w:rPr>
+          <w:noProof/>
+        </w:rPr>
+        <w:t>Improving I/O Performance When Working with HDF5 Compressed Datasets</w:t>
+      </w:r>
+    </w:fldSimple>
     <w:r>
       <w:rPr>
         <w:noProof/>
@@ -12298,25 +12528,54 @@
     <w:pPr>
       <w:pStyle w:val="Header"/>
     </w:pPr>
-    <w:fldSimple w:instr=" STYLEREF  Title  \* MERGEFORMAT ">
-      <w:r>
-        <w:rPr>
-          <w:noProof/>
-        </w:rPr>
-        <w:t>Improving I/O Performance When Working with HDF5 Compressed Datasets</w:t>
-      </w:r>
-    </w:fldSimple>
+    <w:r>
+      <w:fldChar w:fldCharType="begin"/>
+    </w:r>
+    <w:r>
+      <w:instrText xml:space="preserve"> STYLEREF  Title  \* </w:instrText>
+    </w:r>
+    <w:r>
+      <w:instrText xml:space="preserve">MERGEFORMAT </w:instrText>
+    </w:r>
+    <w:r>
+      <w:fldChar w:fldCharType="separate"/>
+    </w:r>
+    <w:r>
+      <w:rPr>
+        <w:noProof/>
+      </w:rPr>
+      <w:t>Improving I/O Performance When Working with HDF5 Compressed Datasets</w:t>
+    </w:r>
+    <w:r>
+      <w:rPr>
+        <w:noProof/>
+      </w:rPr>
+      <w:fldChar w:fldCharType="end"/>
+    </w:r>
     <w:r>
       <w:tab/>
     </w:r>
-    <w:fldSimple w:instr=" STYLEREF  &quot;Heading 1&quot;  \* MERGEFORMAT ">
-      <w:r>
-        <w:rPr>
-          <w:noProof/>
-        </w:rPr>
-        <w:t>References</w:t>
-      </w:r>
-    </w:fldSimple>
+    <w:r>
+      <w:fldChar w:fldCharType="begin"/>
+    </w:r>
+    <w:r>
+      <w:instrText xml:space="preserve"> STYLEREF  "Heading 1"  \* MERGEFORMAT </w:instrText>
+    </w:r>
+    <w:r>
+      <w:fldChar w:fldCharType="separate"/>
+    </w:r>
+    <w:r>
+      <w:rPr>
+        <w:noProof/>
+      </w:rPr>
+      <w:t>References</w:t>
+    </w:r>
+    <w:r>
+      <w:rPr>
+        <w:noProof/>
+      </w:rPr>
+      <w:fldChar w:fldCharType="end"/>
+    </w:r>
   </w:p>
 </w:hdr>
 </file>
@@ -17385,7 +17644,7 @@
 </file>
 
 <file path=customXml/itemProps1.xml><?xml version="1.0" encoding="utf-8"?>
-<ds:datastoreItem xmlns:ds="http://schemas.openxmlformats.org/officeDocument/2006/customXml" ds:itemID="{198B11F7-33D4-4103-B0DD-F6398C304826}">
+<ds:datastoreItem xmlns:ds="http://schemas.openxmlformats.org/officeDocument/2006/customXml" ds:itemID="{328282FF-C33E-460A-A85F-2D6EEEE98797}">
   <ds:schemaRefs>
     <ds:schemaRef ds:uri="http://schemas.openxmlformats.org/officeDocument/2006/bibliography"/>
   </ds:schemaRefs>

</xml_diff>